<commit_message>
Draft fixes from Jacksonville
</commit_message>
<xml_diff>
--- a/P0208-copy_swap_helper.docx
+++ b/P0208-copy_swap_helper.docx
@@ -1,6 +1,6 @@
 
 <file path=word/document.xml><?xml version="1.0" encoding="utf-8"?>
-<w:document xmlns:wpc="http://schemas.microsoft.com/office/word/2010/wordprocessingCanvas" xmlns:cx="http://schemas.microsoft.com/office/drawing/2014/chartex" xmlns:cx1="http://schemas.microsoft.com/office/drawing/2015/9/8/chartex" xmlns:mc="http://schemas.openxmlformats.org/markup-compatibility/2006" xmlns:o="urn:schemas-microsoft-com:office:office" xmlns:r="http://schemas.openxmlformats.org/officeDocument/2006/relationships" xmlns:m="http://schemas.openxmlformats.org/officeDocument/2006/math" xmlns:v="urn:schemas-microsoft-com:vml" xmlns:wp14="http://schemas.microsoft.com/office/word/2010/wordprocessingDrawing" xmlns:wp="http://schemas.openxmlformats.org/drawingml/2006/wordprocessingDrawing" xmlns:w10="urn:schemas-microsoft-com:office:word" xmlns:w="http://schemas.openxmlformats.org/wordprocessingml/2006/main" xmlns:w14="http://schemas.microsoft.com/office/word/2010/wordml" xmlns:w15="http://schemas.microsoft.com/office/word/2012/wordml" xmlns:w16se="http://schemas.microsoft.com/office/word/2015/wordml/symex" xmlns:wpg="http://schemas.microsoft.com/office/word/2010/wordprocessingGroup" xmlns:wpi="http://schemas.microsoft.com/office/word/2010/wordprocessingInk" xmlns:wne="http://schemas.microsoft.com/office/word/2006/wordml" xmlns:wps="http://schemas.microsoft.com/office/word/2010/wordprocessingShape" mc:Ignorable="w14 w15 w16se wp14">
+<w:document xmlns:wpc="http://schemas.microsoft.com/office/word/2010/wordprocessingCanvas" xmlns:mc="http://schemas.openxmlformats.org/markup-compatibility/2006" xmlns:o="urn:schemas-microsoft-com:office:office" xmlns:r="http://schemas.openxmlformats.org/officeDocument/2006/relationships" xmlns:m="http://schemas.openxmlformats.org/officeDocument/2006/math" xmlns:v="urn:schemas-microsoft-com:vml" xmlns:wp14="http://schemas.microsoft.com/office/word/2010/wordprocessingDrawing" xmlns:wp="http://schemas.openxmlformats.org/drawingml/2006/wordprocessingDrawing" xmlns:w10="urn:schemas-microsoft-com:office:word" xmlns:w="http://schemas.openxmlformats.org/wordprocessingml/2006/main" xmlns:w14="http://schemas.microsoft.com/office/word/2010/wordml" xmlns:w15="http://schemas.microsoft.com/office/word/2012/wordml" xmlns:wpg="http://schemas.microsoft.com/office/word/2010/wordprocessingGroup" xmlns:wpi="http://schemas.microsoft.com/office/word/2010/wordprocessingInk" xmlns:wne="http://schemas.microsoft.com/office/word/2006/wordml" xmlns:wps="http://schemas.microsoft.com/office/word/2010/wordprocessingShape" mc:Ignorable="w14 w15 wp14">
   <w:body>
     <w:p>
       <w:pPr>
@@ -42,11 +42,28 @@
       <w:r>
         <w:tab/>
       </w:r>
-      <w:fldSimple w:instr=" DOCPROPERTY  &quot;Document number&quot;  \* MERGEFORMAT ">
-        <w:r>
-          <w:t>P0208Rr0</w:t>
-        </w:r>
-      </w:fldSimple>
+      <w:r>
+        <w:fldChar w:fldCharType="begin"/>
+      </w:r>
+      <w:r>
+        <w:instrText xml:space="preserve"> DOCPROPERTY  "Document number"  \* MERGEFORMAT </w:instrText>
+      </w:r>
+      <w:r>
+        <w:fldChar w:fldCharType="separate"/>
+      </w:r>
+      <w:ins w:id="0" w:author="Halpern, Pablo G" w:date="2016-03-01T14:05:00Z">
+        <w:r>
+          <w:t>D0208Rr1</w:t>
+        </w:r>
+      </w:ins>
+      <w:del w:id="1" w:author="Halpern, Pablo G" w:date="2016-02-29T15:43:00Z">
+        <w:r>
+          <w:delText>P0208Rr0</w:delText>
+        </w:r>
+      </w:del>
+      <w:r>
+        <w:fldChar w:fldCharType="end"/>
+      </w:r>
     </w:p>
     <w:p>
       <w:pPr>
@@ -94,12 +111,22 @@
       <w:r>
         <w:fldChar w:fldCharType="separate"/>
       </w:r>
-      <w:r>
-        <w:rPr>
-          <w:noProof/>
-        </w:rPr>
-        <w:t>2016-02-12</w:t>
-      </w:r>
+      <w:ins w:id="2" w:author="Halpern, Pablo G" w:date="2016-03-01T14:05:00Z">
+        <w:r>
+          <w:rPr>
+            <w:noProof/>
+          </w:rPr>
+          <w:t>2016-03-01</w:t>
+        </w:r>
+      </w:ins>
+      <w:del w:id="3" w:author="Halpern, Pablo G" w:date="2016-03-01T14:04:00Z">
+        <w:r>
+          <w:rPr>
+            <w:noProof/>
+          </w:rPr>
+          <w:delText>2016-02-12</w:delText>
+        </w:r>
+      </w:del>
       <w:r>
         <w:fldChar w:fldCharType="end"/>
       </w:r>
@@ -162,7 +189,7 @@
       <w:r>
         <w:t>Pablo Halpern &lt;</w:t>
       </w:r>
-      <w:hyperlink r:id="rId9" w:history="1">
+      <w:hyperlink r:id="rId10" w:history="1">
         <w:r>
           <w:rPr>
             <w:rStyle w:val="Hyperlink"/>
@@ -435,13 +462,29 @@
         <w:t xml:space="preserve">This paper proposes </w:t>
       </w:r>
       <w:r>
-        <w:t xml:space="preserve">two or </w:t>
-      </w:r>
-      <w:r>
-        <w:t>three</w:t>
-      </w:r>
-      <w:r>
-        <w:t xml:space="preserve"> function templates that can be used to solve the problems above and have the added benefit of annotating the use of the copy-swap idiom in user code. The functions use metaprogramming to determine if a type uses an allocator and, if so, it ensures that the temporary copy used for the copy-swap idiom uses the correct allocator.  Because the presence or absence of an allocator is determined at compile-time, these function templates are usable in generic code, where the type being swapped may or may not use an allocator.  The general copy-swap idiom using these facilities would look like the following:</w:t>
+        <w:t xml:space="preserve">two </w:t>
+      </w:r>
+      <w:del w:id="4" w:author="Halpern, Pablo G" w:date="2016-03-01T11:13:00Z">
+        <w:r>
+          <w:delText xml:space="preserve">or </w:delText>
+        </w:r>
+        <w:r>
+          <w:delText>three</w:delText>
+        </w:r>
+        <w:r>
+          <w:delText xml:space="preserve"> </w:delText>
+        </w:r>
+      </w:del>
+      <w:r>
+        <w:t>function templates</w:t>
+      </w:r>
+      <w:ins w:id="5" w:author="Halpern, Pablo G" w:date="2016-03-01T11:13:00Z">
+        <w:r>
+          <w:t xml:space="preserve"> (plus two more in the alternative design)</w:t>
+        </w:r>
+      </w:ins>
+      <w:r>
+        <w:t xml:space="preserve"> that can be used to solve the problems above and have the added benefit of annotating the use of the copy-swap idiom in user code. The functions use metaprogramming to determine if a type uses an allocator and, if so, it ensures that the temporary copy used for the copy-swap idiom uses the correct allocator.  Because the presence or absence of an allocator is determined at compile-time, these function templates are usable in generic code, where the type being swapped may or may not use an allocator.  The general copy-swap idiom using these facilities would look like the following:</w:t>
       </w:r>
     </w:p>
     <w:p>
@@ -572,14 +615,29 @@
       <w:r>
         <w:t xml:space="preserve">The functions described in this paper have been fully implemented and well tested.  The code (including test driver) is available at </w:t>
       </w:r>
-      <w:hyperlink r:id="rId10" w:history="1">
-        <w:r>
-          <w:rPr>
-            <w:rStyle w:val="Hyperlink"/>
-          </w:rPr>
-          <w:t>https://github.com/phalpern/uses-allocator</w:t>
-        </w:r>
-      </w:hyperlink>
+      <w:bookmarkStart w:id="6" w:name="_GoBack"/>
+      <w:r>
+        <w:fldChar w:fldCharType="begin"/>
+      </w:r>
+      <w:r>
+        <w:instrText xml:space="preserve"> HYPERLINK "https://github.com/phalpern/uses-allocator" </w:instrText>
+      </w:r>
+      <w:r>
+        <w:fldChar w:fldCharType="separate"/>
+      </w:r>
+      <w:r>
+        <w:rPr>
+          <w:rStyle w:val="Hyperlink"/>
+        </w:rPr>
+        <w:t>https://github.com/phalpern/uses-allocator</w:t>
+      </w:r>
+      <w:r>
+        <w:rPr>
+          <w:rStyle w:val="Hyperlink"/>
+        </w:rPr>
+        <w:fldChar w:fldCharType="end"/>
+      </w:r>
+      <w:bookmarkEnd w:id="6"/>
       <w:r>
         <w:t xml:space="preserve">.   </w:t>
       </w:r>
@@ -633,8 +691,18 @@
         <w:t xml:space="preserve">it </w:t>
       </w:r>
       <w:r>
-        <w:t>do the entire options</w:t>
-      </w:r>
+        <w:t xml:space="preserve">do the entire </w:t>
+      </w:r>
+      <w:del w:id="7" w:author="Halpern, Pablo G" w:date="2016-03-01T11:14:00Z">
+        <w:r>
+          <w:delText>options</w:delText>
+        </w:r>
+      </w:del>
+      <w:ins w:id="8" w:author="Halpern, Pablo G" w:date="2016-03-01T11:14:00Z">
+        <w:r>
+          <w:t>operation</w:t>
+        </w:r>
+      </w:ins>
       <w:r>
         <w:t xml:space="preserve">, thus </w:t>
       </w:r>
@@ -713,7 +781,39 @@
     <w:p>
       <w:r>
         <w:lastRenderedPageBreak/>
-        <w:t>However, there may be a more general use for making a copy of an object using the allocator from a different object of the same type, so it was decided to keep the functionality separate.  Another alternative is to offer both.</w:t>
+        <w:t xml:space="preserve">However, there may be a more general use for making a copy of an object using the allocator from a different object of the same type, so it was decided to keep the functionality separate.  </w:t>
+      </w:r>
+      <w:del w:id="9" w:author="Halpern, Pablo G" w:date="2016-03-01T11:15:00Z">
+        <w:r>
+          <w:delText xml:space="preserve">Another </w:delText>
+        </w:r>
+      </w:del>
+      <w:ins w:id="10" w:author="Halpern, Pablo G" w:date="2016-03-01T11:15:00Z">
+        <w:r>
+          <w:t>The best</w:t>
+        </w:r>
+        <w:r>
+          <w:t xml:space="preserve"> </w:t>
+        </w:r>
+      </w:ins>
+      <w:r>
+        <w:t xml:space="preserve">alternative </w:t>
+      </w:r>
+      <w:del w:id="11" w:author="Halpern, Pablo G" w:date="2016-03-01T11:15:00Z">
+        <w:r>
+          <w:delText xml:space="preserve">is </w:delText>
+        </w:r>
+      </w:del>
+      <w:ins w:id="12" w:author="Halpern, Pablo G" w:date="2016-03-01T11:15:00Z">
+        <w:r>
+          <w:t>may be</w:t>
+        </w:r>
+        <w:r>
+          <w:t xml:space="preserve"> </w:t>
+        </w:r>
+      </w:ins>
+      <w:r>
+        <w:t>to offer both.</w:t>
       </w:r>
     </w:p>
     <w:p>
@@ -787,19 +887,11 @@
         <w:t>Add the following feature test macro to section 1.6 [</w:t>
       </w:r>
       <w:proofErr w:type="spellStart"/>
-      <w:proofErr w:type="gramStart"/>
-      <w:r>
-        <w:rPr>
-          <w:highlight w:val="lightGray"/>
-        </w:rPr>
-        <w:t>general.feature</w:t>
-      </w:r>
-      <w:proofErr w:type="gramEnd"/>
-      <w:r>
-        <w:rPr>
-          <w:highlight w:val="lightGray"/>
-        </w:rPr>
-        <w:t>.test</w:t>
+      <w:r>
+        <w:rPr>
+          <w:highlight w:val="lightGray"/>
+        </w:rPr>
+        <w:t>general.feature.test</w:t>
       </w:r>
       <w:proofErr w:type="spellEnd"/>
       <w:r>
@@ -1353,9 +1445,11 @@
       <w:r>
         <w:t>mplate</w:t>
       </w:r>
-      <w:r>
-        <w:t>s</w:t>
-      </w:r>
+      <w:del w:id="13" w:author="Halpern, Pablo G" w:date="2016-03-01T11:16:00Z">
+        <w:r>
+          <w:delText>s</w:delText>
+        </w:r>
+      </w:del>
       <w:r>
         <w:t>.</w:t>
       </w:r>
@@ -1711,19 +1805,11 @@
         <w:t>([</w:t>
       </w:r>
       <w:proofErr w:type="spellStart"/>
-      <w:proofErr w:type="gramStart"/>
-      <w:r>
-        <w:rPr>
-          <w:highlight w:val="lightGray"/>
-        </w:rPr>
-        <w:t>allocator.uses</w:t>
-      </w:r>
-      <w:proofErr w:type="gramEnd"/>
-      <w:r>
-        <w:rPr>
-          <w:highlight w:val="lightGray"/>
-        </w:rPr>
-        <w:t>.construction</w:t>
+      <w:r>
+        <w:rPr>
+          <w:highlight w:val="lightGray"/>
+        </w:rPr>
+        <w:t>allocator.uses.construction</w:t>
       </w:r>
       <w:proofErr w:type="spellEnd"/>
       <w:r>
@@ -1842,13 +1928,8 @@
         <w:t>([</w:t>
       </w:r>
       <w:proofErr w:type="spellStart"/>
-      <w:proofErr w:type="gramStart"/>
-      <w:r>
-        <w:t>allocator.uses</w:t>
-      </w:r>
-      <w:proofErr w:type="gramEnd"/>
-      <w:r>
-        <w:t>.construction</w:t>
+      <w:r>
+        <w:t>allocator.uses.construction</w:t>
       </w:r>
       <w:proofErr w:type="spellEnd"/>
       <w:r>
@@ -2116,19 +2197,11 @@
         <w:t xml:space="preserve"> ([</w:t>
       </w:r>
       <w:proofErr w:type="spellStart"/>
-      <w:proofErr w:type="gramStart"/>
-      <w:r>
-        <w:rPr>
-          <w:highlight w:val="lightGray"/>
-        </w:rPr>
-        <w:t>allocator.uses</w:t>
-      </w:r>
-      <w:proofErr w:type="gramEnd"/>
-      <w:r>
-        <w:rPr>
-          <w:highlight w:val="lightGray"/>
-        </w:rPr>
-        <w:t>.construction</w:t>
+      <w:r>
+        <w:rPr>
+          <w:highlight w:val="lightGray"/>
+        </w:rPr>
+        <w:t>allocator.uses.construction</w:t>
       </w:r>
       <w:proofErr w:type="spellEnd"/>
       <w:r>
@@ -2242,13 +2315,8 @@
         <w:t>([</w:t>
       </w:r>
       <w:proofErr w:type="spellStart"/>
-      <w:proofErr w:type="gramStart"/>
-      <w:r>
-        <w:t>allocator.uses</w:t>
-      </w:r>
-      <w:proofErr w:type="gramEnd"/>
-      <w:r>
-        <w:t>.construction</w:t>
+      <w:r>
+        <w:t>allocator.uses.construction</w:t>
       </w:r>
       <w:proofErr w:type="spellEnd"/>
       <w:r>
@@ -2549,19 +2617,11 @@
         <w:t xml:space="preserve"> ([</w:t>
       </w:r>
       <w:proofErr w:type="spellStart"/>
-      <w:proofErr w:type="gramStart"/>
-      <w:r>
-        <w:rPr>
-          <w:highlight w:val="lightGray"/>
-        </w:rPr>
-        <w:t>allocator.uses</w:t>
-      </w:r>
-      <w:proofErr w:type="gramEnd"/>
-      <w:r>
-        <w:rPr>
-          <w:highlight w:val="lightGray"/>
-        </w:rPr>
-        <w:t>.construction</w:t>
+      <w:r>
+        <w:rPr>
+          <w:highlight w:val="lightGray"/>
+        </w:rPr>
+        <w:t>allocator.uses.construction</w:t>
       </w:r>
       <w:proofErr w:type="spellEnd"/>
       <w:r>
@@ -2620,38 +2680,40 @@
         </w:rPr>
         <w:t>rhs</w:t>
       </w:r>
-      <w:r>
-        <w:rPr>
-          <w:highlight w:val="lightGray"/>
-        </w:rPr>
-        <w:t xml:space="preserve"> for </w:t>
-      </w:r>
-      <w:r>
-        <w:rPr>
-          <w:rStyle w:val="CodeFont"/>
-          <w:highlight w:val="lightGray"/>
-        </w:rPr>
-        <w:t>copy_swap</w:t>
-      </w:r>
-      <w:r>
-        <w:rPr>
-          <w:highlight w:val="lightGray"/>
-        </w:rPr>
-        <w:t xml:space="preserve"> or </w:t>
-      </w:r>
-      <w:r>
-        <w:rPr>
-          <w:rStyle w:val="CodeFont"/>
-          <w:highlight w:val="lightGray"/>
-        </w:rPr>
-        <w:t>std::move(rhs)</w:t>
-      </w:r>
-      <w:r>
-        <w:rPr>
-          <w:highlight w:val="lightGray"/>
-        </w:rPr>
-        <w:t xml:space="preserve"> for move swap</w:t>
-      </w:r>
+      <w:del w:id="14" w:author="Halpern, Pablo G" w:date="2016-02-29T15:30:00Z">
+        <w:r>
+          <w:rPr>
+            <w:highlight w:val="lightGray"/>
+          </w:rPr>
+          <w:delText xml:space="preserve"> for </w:delText>
+        </w:r>
+        <w:r>
+          <w:rPr>
+            <w:rStyle w:val="CodeFont"/>
+            <w:highlight w:val="lightGray"/>
+          </w:rPr>
+          <w:delText>copy_swap</w:delText>
+        </w:r>
+        <w:r>
+          <w:rPr>
+            <w:highlight w:val="lightGray"/>
+          </w:rPr>
+          <w:delText xml:space="preserve"> or </w:delText>
+        </w:r>
+        <w:r>
+          <w:rPr>
+            <w:rStyle w:val="CodeFont"/>
+            <w:highlight w:val="lightGray"/>
+          </w:rPr>
+          <w:delText>std::move(rhs)</w:delText>
+        </w:r>
+        <w:r>
+          <w:rPr>
+            <w:highlight w:val="lightGray"/>
+          </w:rPr>
+          <w:delText xml:space="preserve"> for move swap</w:delText>
+        </w:r>
+      </w:del>
       <w:r>
         <w:rPr>
           <w:highlight w:val="lightGray"/>
@@ -2768,13 +2830,8 @@
         <w:t>([</w:t>
       </w:r>
       <w:proofErr w:type="spellStart"/>
-      <w:proofErr w:type="gramStart"/>
-      <w:r>
-        <w:t>allocator.uses</w:t>
-      </w:r>
-      <w:proofErr w:type="gramEnd"/>
-      <w:r>
-        <w:t>.construction</w:t>
+      <w:r>
+        <w:t>allocator.uses.construction</w:t>
       </w:r>
       <w:proofErr w:type="spellEnd"/>
       <w:r>
@@ -2814,6 +2871,74 @@
         </w:rPr>
         <w:t>std::forward&lt;T&gt;(rhs)</w:t>
       </w:r>
+      <w:ins w:id="15" w:author="Halpern, Pablo G" w:date="2016-03-01T13:55:00Z">
+        <w:r>
+          <w:t>. [</w:t>
+        </w:r>
+        <w:r>
+          <w:rPr>
+            <w:i/>
+          </w:rPr>
+          <w:t>Note</w:t>
+        </w:r>
+        <w:r>
+          <w:t>: if the</w:t>
+        </w:r>
+      </w:ins>
+      <w:ins w:id="16" w:author="Halpern, Pablo G" w:date="2016-03-01T13:56:00Z">
+        <w:r>
+          <w:t xml:space="preserve"> allocator’s</w:t>
+        </w:r>
+      </w:ins>
+      <w:ins w:id="17" w:author="Halpern, Pablo G" w:date="2016-03-01T13:55:00Z">
+        <w:r>
+          <w:t xml:space="preserve"> </w:t>
+        </w:r>
+        <w:r>
+          <w:rPr>
+            <w:rStyle w:val="CodeFont"/>
+          </w:rPr>
+          <w:t>propagate_on_container_swap</w:t>
+        </w:r>
+        <w:r>
+          <w:t xml:space="preserve"> trait is false, </w:t>
+        </w:r>
+      </w:ins>
+      <w:ins w:id="18" w:author="Halpern, Pablo G" w:date="2016-03-01T13:56:00Z">
+        <w:r>
+          <w:t xml:space="preserve">then the </w:t>
+        </w:r>
+        <w:r>
+          <w:rPr>
+            <w:rStyle w:val="CodeFont"/>
+          </w:rPr>
+          <w:t>swap(lsh, R)</w:t>
+        </w:r>
+      </w:ins>
+      <w:ins w:id="19" w:author="Halpern, Pablo G" w:date="2016-03-01T13:57:00Z">
+        <w:r>
+          <w:t xml:space="preserve"> </w:t>
+        </w:r>
+      </w:ins>
+      <w:ins w:id="20" w:author="Halpern, Pablo G" w:date="2016-03-01T13:58:00Z">
+        <w:r>
+          <w:t>might</w:t>
+        </w:r>
+      </w:ins>
+      <w:ins w:id="21" w:author="Halpern, Pablo G" w:date="2016-03-01T13:57:00Z">
+        <w:r>
+          <w:t xml:space="preserve"> produce unexpected results, including undefined behavior – </w:t>
+        </w:r>
+        <w:r>
+          <w:rPr>
+            <w:i/>
+          </w:rPr>
+          <w:t>end note</w:t>
+        </w:r>
+        <w:r>
+          <w:t>]</w:t>
+        </w:r>
+      </w:ins>
     </w:p>
     <w:p>
       <w:pPr>
@@ -2842,13 +2967,8 @@
         <w:t>([</w:t>
       </w:r>
       <w:proofErr w:type="spellStart"/>
-      <w:proofErr w:type="gramStart"/>
-      <w:r>
-        <w:t>allocator.uses</w:t>
-      </w:r>
-      <w:proofErr w:type="gramEnd"/>
-      <w:r>
-        <w:t>.construction</w:t>
+      <w:r>
+        <w:t>allocator.uses.construction</w:t>
       </w:r>
       <w:proofErr w:type="spellEnd"/>
       <w:r>
@@ -3106,19 +3226,11 @@
         <w:t xml:space="preserve"> ([</w:t>
       </w:r>
       <w:proofErr w:type="spellStart"/>
-      <w:proofErr w:type="gramStart"/>
-      <w:r>
-        <w:rPr>
-          <w:highlight w:val="lightGray"/>
-        </w:rPr>
-        <w:t>allocator.uses</w:t>
-      </w:r>
-      <w:proofErr w:type="gramEnd"/>
-      <w:r>
-        <w:rPr>
-          <w:highlight w:val="lightGray"/>
-        </w:rPr>
-        <w:t>.construction</w:t>
+      <w:r>
+        <w:rPr>
+          <w:highlight w:val="lightGray"/>
+        </w:rPr>
+        <w:t>allocator.uses.construction</w:t>
       </w:r>
       <w:proofErr w:type="spellEnd"/>
       <w:r>
@@ -3170,32 +3282,34 @@
         </w:rPr>
         <w:t xml:space="preserve"> and argument </w:t>
       </w:r>
-      <w:r>
-        <w:rPr>
-          <w:rStyle w:val="CodeFont"/>
-          <w:highlight w:val="lightGray"/>
-        </w:rPr>
-        <w:t>rhs</w:t>
-      </w:r>
-      <w:r>
-        <w:rPr>
-          <w:highlight w:val="lightGray"/>
-        </w:rPr>
-        <w:t xml:space="preserve"> for </w:t>
-      </w:r>
-      <w:r>
-        <w:rPr>
-          <w:rStyle w:val="CodeFont"/>
-          <w:highlight w:val="lightGray"/>
-        </w:rPr>
-        <w:t>copy_swap</w:t>
-      </w:r>
-      <w:r>
-        <w:rPr>
-          <w:highlight w:val="lightGray"/>
-        </w:rPr>
-        <w:t xml:space="preserve"> or </w:t>
-      </w:r>
+      <w:del w:id="22" w:author="Halpern, Pablo G" w:date="2016-02-29T15:30:00Z">
+        <w:r>
+          <w:rPr>
+            <w:rStyle w:val="CodeFont"/>
+            <w:highlight w:val="lightGray"/>
+          </w:rPr>
+          <w:delText>rhs</w:delText>
+        </w:r>
+        <w:r>
+          <w:rPr>
+            <w:highlight w:val="lightGray"/>
+          </w:rPr>
+          <w:delText xml:space="preserve"> for </w:delText>
+        </w:r>
+        <w:r>
+          <w:rPr>
+            <w:rStyle w:val="CodeFont"/>
+            <w:highlight w:val="lightGray"/>
+          </w:rPr>
+          <w:delText>copy_swap</w:delText>
+        </w:r>
+        <w:r>
+          <w:rPr>
+            <w:highlight w:val="lightGray"/>
+          </w:rPr>
+          <w:delText xml:space="preserve"> or </w:delText>
+        </w:r>
+      </w:del>
       <w:r>
         <w:rPr>
           <w:rStyle w:val="CodeFont"/>
@@ -3203,12 +3317,14 @@
         </w:rPr>
         <w:t>std::move(rhs)</w:t>
       </w:r>
-      <w:r>
-        <w:rPr>
-          <w:highlight w:val="lightGray"/>
-        </w:rPr>
-        <w:t xml:space="preserve"> for move swap</w:t>
-      </w:r>
+      <w:del w:id="23" w:author="Halpern, Pablo G" w:date="2016-02-29T15:30:00Z">
+        <w:r>
+          <w:rPr>
+            <w:highlight w:val="lightGray"/>
+          </w:rPr>
+          <w:delText xml:space="preserve"> for move swap</w:delText>
+        </w:r>
+      </w:del>
       <w:r>
         <w:rPr>
           <w:highlight w:val="lightGray"/>
@@ -3290,6 +3406,57 @@
       <w:r>
         <w:t>.</w:t>
       </w:r>
+      <w:ins w:id="24" w:author="Halpern, Pablo G" w:date="2016-03-01T13:57:00Z">
+        <w:r>
+          <w:t xml:space="preserve"> [</w:t>
+        </w:r>
+        <w:r>
+          <w:rPr>
+            <w:i/>
+          </w:rPr>
+          <w:t>Note</w:t>
+        </w:r>
+        <w:r>
+          <w:t xml:space="preserve">: if the allocator’s </w:t>
+        </w:r>
+        <w:r>
+          <w:rPr>
+            <w:rStyle w:val="CodeFont"/>
+          </w:rPr>
+          <w:t>propagate_on_container_swap</w:t>
+        </w:r>
+        <w:r>
+          <w:t xml:space="preserve"> trait is false, then the </w:t>
+        </w:r>
+        <w:r>
+          <w:rPr>
+            <w:rStyle w:val="CodeFont"/>
+          </w:rPr>
+          <w:t>swap(lsh, R)</w:t>
+        </w:r>
+        <w:r>
+          <w:t xml:space="preserve"> </w:t>
+        </w:r>
+      </w:ins>
+      <w:ins w:id="25" w:author="Halpern, Pablo G" w:date="2016-03-01T13:58:00Z">
+        <w:r>
+          <w:t>might</w:t>
+        </w:r>
+      </w:ins>
+      <w:ins w:id="26" w:author="Halpern, Pablo G" w:date="2016-03-01T13:57:00Z">
+        <w:r>
+          <w:t xml:space="preserve"> produce unexpected results, including undefined behavior – </w:t>
+        </w:r>
+        <w:r>
+          <w:rPr>
+            <w:i/>
+          </w:rPr>
+          <w:t>end note</w:t>
+        </w:r>
+        <w:r>
+          <w:t>]</w:t>
+        </w:r>
+      </w:ins>
     </w:p>
     <w:p>
       <w:pPr>
@@ -3315,13 +3482,8 @@
         <w:t>([</w:t>
       </w:r>
       <w:proofErr w:type="spellStart"/>
-      <w:proofErr w:type="gramStart"/>
-      <w:r>
-        <w:t>allocator.uses</w:t>
-      </w:r>
-      <w:proofErr w:type="gramEnd"/>
-      <w:r>
-        <w:t>.construction</w:t>
+      <w:r>
+        <w:t>allocator.uses.construction</w:t>
       </w:r>
       <w:proofErr w:type="spellEnd"/>
       <w:r>
@@ -3426,11 +3588,14 @@
         <w:pStyle w:val="WPAddition"/>
         <w:ind w:left="720"/>
       </w:pPr>
-      <w:bookmarkStart w:id="0" w:name="_GoBack"/>
-      <w:bookmarkEnd w:id="0"/>
     </w:p>
     <w:sectPr>
-      <w:footerReference w:type="default" r:id="rId11"/>
+      <w:headerReference w:type="even" r:id="rId11"/>
+      <w:headerReference w:type="default" r:id="rId12"/>
+      <w:footerReference w:type="even" r:id="rId13"/>
+      <w:footerReference w:type="default" r:id="rId14"/>
+      <w:headerReference w:type="first" r:id="rId15"/>
+      <w:footerReference w:type="first" r:id="rId16"/>
       <w:pgSz w:w="12240" w:h="15840"/>
       <w:pgMar w:top="1440" w:right="1440" w:bottom="1440" w:left="1440" w:header="720" w:footer="720" w:gutter="0"/>
       <w:cols w:space="720"/>
@@ -3440,8 +3605,16 @@
 </w:document>
 </file>
 
+<file path=word/customizations.xml><?xml version="1.0" encoding="utf-8"?>
+<wne:tcg xmlns:r="http://schemas.openxmlformats.org/officeDocument/2006/relationships" xmlns:wne="http://schemas.microsoft.com/office/word/2006/wordml">
+  <wne:toolbars>
+    <wne:toolbarData r:id="rId1"/>
+  </wne:toolbars>
+</wne:tcg>
+</file>
+
 <file path=word/endnotes.xml><?xml version="1.0" encoding="utf-8"?>
-<w:endnotes xmlns:wpc="http://schemas.microsoft.com/office/word/2010/wordprocessingCanvas" xmlns:cx="http://schemas.microsoft.com/office/drawing/2014/chartex" xmlns:cx1="http://schemas.microsoft.com/office/drawing/2015/9/8/chartex" xmlns:mc="http://schemas.openxmlformats.org/markup-compatibility/2006" xmlns:o="urn:schemas-microsoft-com:office:office" xmlns:r="http://schemas.openxmlformats.org/officeDocument/2006/relationships" xmlns:m="http://schemas.openxmlformats.org/officeDocument/2006/math" xmlns:v="urn:schemas-microsoft-com:vml" xmlns:wp14="http://schemas.microsoft.com/office/word/2010/wordprocessingDrawing" xmlns:wp="http://schemas.openxmlformats.org/drawingml/2006/wordprocessingDrawing" xmlns:w10="urn:schemas-microsoft-com:office:word" xmlns:w="http://schemas.openxmlformats.org/wordprocessingml/2006/main" xmlns:w14="http://schemas.microsoft.com/office/word/2010/wordml" xmlns:w15="http://schemas.microsoft.com/office/word/2012/wordml" xmlns:w16se="http://schemas.microsoft.com/office/word/2015/wordml/symex" xmlns:wpg="http://schemas.microsoft.com/office/word/2010/wordprocessingGroup" xmlns:wpi="http://schemas.microsoft.com/office/word/2010/wordprocessingInk" xmlns:wne="http://schemas.microsoft.com/office/word/2006/wordml" xmlns:wps="http://schemas.microsoft.com/office/word/2010/wordprocessingShape" mc:Ignorable="w14 w15 w16se wp14">
+<w:endnotes xmlns:wpc="http://schemas.microsoft.com/office/word/2010/wordprocessingCanvas" xmlns:mc="http://schemas.openxmlformats.org/markup-compatibility/2006" xmlns:o="urn:schemas-microsoft-com:office:office" xmlns:r="http://schemas.openxmlformats.org/officeDocument/2006/relationships" xmlns:m="http://schemas.openxmlformats.org/officeDocument/2006/math" xmlns:v="urn:schemas-microsoft-com:vml" xmlns:wp14="http://schemas.microsoft.com/office/word/2010/wordprocessingDrawing" xmlns:wp="http://schemas.openxmlformats.org/drawingml/2006/wordprocessingDrawing" xmlns:w10="urn:schemas-microsoft-com:office:word" xmlns:w="http://schemas.openxmlformats.org/wordprocessingml/2006/main" xmlns:w14="http://schemas.microsoft.com/office/word/2010/wordml" xmlns:w15="http://schemas.microsoft.com/office/word/2012/wordml" xmlns:wpg="http://schemas.microsoft.com/office/word/2010/wordprocessingGroup" xmlns:wpi="http://schemas.microsoft.com/office/word/2010/wordprocessingInk" xmlns:wne="http://schemas.microsoft.com/office/word/2006/wordml" xmlns:wps="http://schemas.microsoft.com/office/word/2010/wordprocessingShape" mc:Ignorable="w14 w15 wp14">
   <w:endnote w:type="separator" w:id="-1">
     <w:p>
       <w:pPr>
@@ -3466,7 +3639,17 @@
 </file>
 
 <file path=word/footer1.xml><?xml version="1.0" encoding="utf-8"?>
-<w:ftr xmlns:wpc="http://schemas.microsoft.com/office/word/2010/wordprocessingCanvas" xmlns:cx="http://schemas.microsoft.com/office/drawing/2014/chartex" xmlns:cx1="http://schemas.microsoft.com/office/drawing/2015/9/8/chartex" xmlns:mc="http://schemas.openxmlformats.org/markup-compatibility/2006" xmlns:o="urn:schemas-microsoft-com:office:office" xmlns:r="http://schemas.openxmlformats.org/officeDocument/2006/relationships" xmlns:m="http://schemas.openxmlformats.org/officeDocument/2006/math" xmlns:v="urn:schemas-microsoft-com:vml" xmlns:wp14="http://schemas.microsoft.com/office/word/2010/wordprocessingDrawing" xmlns:wp="http://schemas.openxmlformats.org/drawingml/2006/wordprocessingDrawing" xmlns:w10="urn:schemas-microsoft-com:office:word" xmlns:w="http://schemas.openxmlformats.org/wordprocessingml/2006/main" xmlns:w14="http://schemas.microsoft.com/office/word/2010/wordml" xmlns:w15="http://schemas.microsoft.com/office/word/2012/wordml" xmlns:w16se="http://schemas.microsoft.com/office/word/2015/wordml/symex" xmlns:wpg="http://schemas.microsoft.com/office/word/2010/wordprocessingGroup" xmlns:wpi="http://schemas.microsoft.com/office/word/2010/wordprocessingInk" xmlns:wne="http://schemas.microsoft.com/office/word/2006/wordml" xmlns:wps="http://schemas.microsoft.com/office/word/2010/wordprocessingShape" mc:Ignorable="w14 w15 w16se wp14">
+<w:ftr xmlns:wpc="http://schemas.microsoft.com/office/word/2010/wordprocessingCanvas" xmlns:mc="http://schemas.openxmlformats.org/markup-compatibility/2006" xmlns:o="urn:schemas-microsoft-com:office:office" xmlns:r="http://schemas.openxmlformats.org/officeDocument/2006/relationships" xmlns:m="http://schemas.openxmlformats.org/officeDocument/2006/math" xmlns:v="urn:schemas-microsoft-com:vml" xmlns:wp14="http://schemas.microsoft.com/office/word/2010/wordprocessingDrawing" xmlns:wp="http://schemas.openxmlformats.org/drawingml/2006/wordprocessingDrawing" xmlns:w10="urn:schemas-microsoft-com:office:word" xmlns:w="http://schemas.openxmlformats.org/wordprocessingml/2006/main" xmlns:w14="http://schemas.microsoft.com/office/word/2010/wordml" xmlns:w15="http://schemas.microsoft.com/office/word/2012/wordml" xmlns:wpg="http://schemas.microsoft.com/office/word/2010/wordprocessingGroup" xmlns:wpi="http://schemas.microsoft.com/office/word/2010/wordprocessingInk" xmlns:wne="http://schemas.microsoft.com/office/word/2006/wordml" xmlns:wps="http://schemas.microsoft.com/office/word/2010/wordprocessingShape" mc:Ignorable="w14 w15 wp14">
+  <w:p>
+    <w:pPr>
+      <w:pStyle w:val="Footer"/>
+    </w:pPr>
+  </w:p>
+</w:ftr>
+</file>
+
+<file path=word/footer2.xml><?xml version="1.0" encoding="utf-8"?>
+<w:ftr xmlns:wpc="http://schemas.microsoft.com/office/word/2010/wordprocessingCanvas" xmlns:mc="http://schemas.openxmlformats.org/markup-compatibility/2006" xmlns:o="urn:schemas-microsoft-com:office:office" xmlns:r="http://schemas.openxmlformats.org/officeDocument/2006/relationships" xmlns:m="http://schemas.openxmlformats.org/officeDocument/2006/math" xmlns:v="urn:schemas-microsoft-com:vml" xmlns:wp14="http://schemas.microsoft.com/office/word/2010/wordprocessingDrawing" xmlns:wp="http://schemas.openxmlformats.org/drawingml/2006/wordprocessingDrawing" xmlns:w10="urn:schemas-microsoft-com:office:word" xmlns:w="http://schemas.openxmlformats.org/wordprocessingml/2006/main" xmlns:w14="http://schemas.microsoft.com/office/word/2010/wordml" xmlns:w15="http://schemas.microsoft.com/office/word/2012/wordml" xmlns:wpg="http://schemas.microsoft.com/office/word/2010/wordprocessingGroup" xmlns:wpi="http://schemas.microsoft.com/office/word/2010/wordprocessingInk" xmlns:wne="http://schemas.microsoft.com/office/word/2006/wordml" xmlns:wps="http://schemas.microsoft.com/office/word/2010/wordprocessingShape" mc:Ignorable="w14 w15 wp14">
   <w:p>
     <w:pPr>
       <w:pStyle w:val="Footer"/>
@@ -3475,11 +3658,28 @@
       </w:pBdr>
       <w:jc w:val="right"/>
     </w:pPr>
-    <w:fldSimple w:instr=" DOCPROPERTY  &quot;Document number&quot;  \* MERGEFORMAT ">
-      <w:r>
-        <w:t>P0208Rr0</w:t>
-      </w:r>
-    </w:fldSimple>
+    <w:r>
+      <w:fldChar w:fldCharType="begin"/>
+    </w:r>
+    <w:r>
+      <w:instrText xml:space="preserve"> DOCPROPERTY  "Document number"  \* MERGEFORMAT </w:instrText>
+    </w:r>
+    <w:r>
+      <w:fldChar w:fldCharType="separate"/>
+    </w:r>
+    <w:ins w:id="27" w:author="Halpern, Pablo G" w:date="2016-03-01T14:05:00Z">
+      <w:r>
+        <w:t>D0208Rr1</w:t>
+      </w:r>
+    </w:ins>
+    <w:del w:id="28" w:author="Halpern, Pablo G" w:date="2016-02-29T15:43:00Z">
+      <w:r>
+        <w:delText>P0208Rr0</w:delText>
+      </w:r>
+    </w:del>
+    <w:r>
+      <w:fldChar w:fldCharType="end"/>
+    </w:r>
     <w:r>
       <w:t xml:space="preserve"> | </w:t>
     </w:r>
@@ -3549,27 +3749,14 @@
           </w:rPr>
           <w:t xml:space="preserve"> of </w:t>
         </w:r>
-        <w:r>
-          <w:fldChar w:fldCharType="begin"/>
-        </w:r>
-        <w:r>
-          <w:instrText xml:space="preserve"> NUMPAGES   \* MERGEFORMAT </w:instrText>
-        </w:r>
-        <w:r>
-          <w:fldChar w:fldCharType="separate"/>
-        </w:r>
-        <w:r>
-          <w:rPr>
-            <w:noProof/>
-          </w:rPr>
-          <w:t>5</w:t>
-        </w:r>
-        <w:r>
-          <w:rPr>
-            <w:noProof/>
-          </w:rPr>
-          <w:fldChar w:fldCharType="end"/>
-        </w:r>
+        <w:fldSimple w:instr=" NUMPAGES   \* MERGEFORMAT ">
+          <w:r>
+            <w:rPr>
+              <w:noProof/>
+            </w:rPr>
+            <w:t>5</w:t>
+          </w:r>
+        </w:fldSimple>
         <w:r>
           <w:t xml:space="preserve"> | </w:t>
         </w:r>
@@ -3586,8 +3773,18 @@
 </w:ftr>
 </file>
 
+<file path=word/footer3.xml><?xml version="1.0" encoding="utf-8"?>
+<w:ftr xmlns:wpc="http://schemas.microsoft.com/office/word/2010/wordprocessingCanvas" xmlns:mc="http://schemas.openxmlformats.org/markup-compatibility/2006" xmlns:o="urn:schemas-microsoft-com:office:office" xmlns:r="http://schemas.openxmlformats.org/officeDocument/2006/relationships" xmlns:m="http://schemas.openxmlformats.org/officeDocument/2006/math" xmlns:v="urn:schemas-microsoft-com:vml" xmlns:wp14="http://schemas.microsoft.com/office/word/2010/wordprocessingDrawing" xmlns:wp="http://schemas.openxmlformats.org/drawingml/2006/wordprocessingDrawing" xmlns:w10="urn:schemas-microsoft-com:office:word" xmlns:w="http://schemas.openxmlformats.org/wordprocessingml/2006/main" xmlns:w14="http://schemas.microsoft.com/office/word/2010/wordml" xmlns:w15="http://schemas.microsoft.com/office/word/2012/wordml" xmlns:wpg="http://schemas.microsoft.com/office/word/2010/wordprocessingGroup" xmlns:wpi="http://schemas.microsoft.com/office/word/2010/wordprocessingInk" xmlns:wne="http://schemas.microsoft.com/office/word/2006/wordml" xmlns:wps="http://schemas.microsoft.com/office/word/2010/wordprocessingShape" mc:Ignorable="w14 w15 wp14">
+  <w:p>
+    <w:pPr>
+      <w:pStyle w:val="Footer"/>
+    </w:pPr>
+  </w:p>
+</w:ftr>
+</file>
+
 <file path=word/footnotes.xml><?xml version="1.0" encoding="utf-8"?>
-<w:footnotes xmlns:wpc="http://schemas.microsoft.com/office/word/2010/wordprocessingCanvas" xmlns:cx="http://schemas.microsoft.com/office/drawing/2014/chartex" xmlns:cx1="http://schemas.microsoft.com/office/drawing/2015/9/8/chartex" xmlns:mc="http://schemas.openxmlformats.org/markup-compatibility/2006" xmlns:o="urn:schemas-microsoft-com:office:office" xmlns:r="http://schemas.openxmlformats.org/officeDocument/2006/relationships" xmlns:m="http://schemas.openxmlformats.org/officeDocument/2006/math" xmlns:v="urn:schemas-microsoft-com:vml" xmlns:wp14="http://schemas.microsoft.com/office/word/2010/wordprocessingDrawing" xmlns:wp="http://schemas.openxmlformats.org/drawingml/2006/wordprocessingDrawing" xmlns:w10="urn:schemas-microsoft-com:office:word" xmlns:w="http://schemas.openxmlformats.org/wordprocessingml/2006/main" xmlns:w14="http://schemas.microsoft.com/office/word/2010/wordml" xmlns:w15="http://schemas.microsoft.com/office/word/2012/wordml" xmlns:w16se="http://schemas.microsoft.com/office/word/2015/wordml/symex" xmlns:wpg="http://schemas.microsoft.com/office/word/2010/wordprocessingGroup" xmlns:wpi="http://schemas.microsoft.com/office/word/2010/wordprocessingInk" xmlns:wne="http://schemas.microsoft.com/office/word/2006/wordml" xmlns:wps="http://schemas.microsoft.com/office/word/2010/wordprocessingShape" mc:Ignorable="w14 w15 w16se wp14">
+<w:footnotes xmlns:wpc="http://schemas.microsoft.com/office/word/2010/wordprocessingCanvas" xmlns:mc="http://schemas.openxmlformats.org/markup-compatibility/2006" xmlns:o="urn:schemas-microsoft-com:office:office" xmlns:r="http://schemas.openxmlformats.org/officeDocument/2006/relationships" xmlns:m="http://schemas.openxmlformats.org/officeDocument/2006/math" xmlns:v="urn:schemas-microsoft-com:vml" xmlns:wp14="http://schemas.microsoft.com/office/word/2010/wordprocessingDrawing" xmlns:wp="http://schemas.openxmlformats.org/drawingml/2006/wordprocessingDrawing" xmlns:w10="urn:schemas-microsoft-com:office:word" xmlns:w="http://schemas.openxmlformats.org/wordprocessingml/2006/main" xmlns:w14="http://schemas.microsoft.com/office/word/2010/wordml" xmlns:w15="http://schemas.microsoft.com/office/word/2012/wordml" xmlns:wpg="http://schemas.microsoft.com/office/word/2010/wordprocessingGroup" xmlns:wpi="http://schemas.microsoft.com/office/word/2010/wordprocessingInk" xmlns:wne="http://schemas.microsoft.com/office/word/2006/wordml" xmlns:wps="http://schemas.microsoft.com/office/word/2010/wordprocessingShape" mc:Ignorable="w14 w15 wp14">
   <w:footnote w:type="separator" w:id="-1">
     <w:p>
       <w:pPr>
@@ -3611,8 +3808,38 @@
 </w:footnotes>
 </file>
 
+<file path=word/header1.xml><?xml version="1.0" encoding="utf-8"?>
+<w:hdr xmlns:wpc="http://schemas.microsoft.com/office/word/2010/wordprocessingCanvas" xmlns:mc="http://schemas.openxmlformats.org/markup-compatibility/2006" xmlns:o="urn:schemas-microsoft-com:office:office" xmlns:r="http://schemas.openxmlformats.org/officeDocument/2006/relationships" xmlns:m="http://schemas.openxmlformats.org/officeDocument/2006/math" xmlns:v="urn:schemas-microsoft-com:vml" xmlns:wp14="http://schemas.microsoft.com/office/word/2010/wordprocessingDrawing" xmlns:wp="http://schemas.openxmlformats.org/drawingml/2006/wordprocessingDrawing" xmlns:w10="urn:schemas-microsoft-com:office:word" xmlns:w="http://schemas.openxmlformats.org/wordprocessingml/2006/main" xmlns:w14="http://schemas.microsoft.com/office/word/2010/wordml" xmlns:w15="http://schemas.microsoft.com/office/word/2012/wordml" xmlns:wpg="http://schemas.microsoft.com/office/word/2010/wordprocessingGroup" xmlns:wpi="http://schemas.microsoft.com/office/word/2010/wordprocessingInk" xmlns:wne="http://schemas.microsoft.com/office/word/2006/wordml" xmlns:wps="http://schemas.microsoft.com/office/word/2010/wordprocessingShape" mc:Ignorable="w14 w15 wp14">
+  <w:p>
+    <w:pPr>
+      <w:pStyle w:val="Header"/>
+    </w:pPr>
+  </w:p>
+</w:hdr>
+</file>
+
+<file path=word/header2.xml><?xml version="1.0" encoding="utf-8"?>
+<w:hdr xmlns:wpc="http://schemas.microsoft.com/office/word/2010/wordprocessingCanvas" xmlns:mc="http://schemas.openxmlformats.org/markup-compatibility/2006" xmlns:o="urn:schemas-microsoft-com:office:office" xmlns:r="http://schemas.openxmlformats.org/officeDocument/2006/relationships" xmlns:m="http://schemas.openxmlformats.org/officeDocument/2006/math" xmlns:v="urn:schemas-microsoft-com:vml" xmlns:wp14="http://schemas.microsoft.com/office/word/2010/wordprocessingDrawing" xmlns:wp="http://schemas.openxmlformats.org/drawingml/2006/wordprocessingDrawing" xmlns:w10="urn:schemas-microsoft-com:office:word" xmlns:w="http://schemas.openxmlformats.org/wordprocessingml/2006/main" xmlns:w14="http://schemas.microsoft.com/office/word/2010/wordml" xmlns:w15="http://schemas.microsoft.com/office/word/2012/wordml" xmlns:wpg="http://schemas.microsoft.com/office/word/2010/wordprocessingGroup" xmlns:wpi="http://schemas.microsoft.com/office/word/2010/wordprocessingInk" xmlns:wne="http://schemas.microsoft.com/office/word/2006/wordml" xmlns:wps="http://schemas.microsoft.com/office/word/2010/wordprocessingShape" mc:Ignorable="w14 w15 wp14">
+  <w:p>
+    <w:pPr>
+      <w:pStyle w:val="Header"/>
+    </w:pPr>
+  </w:p>
+</w:hdr>
+</file>
+
+<file path=word/header3.xml><?xml version="1.0" encoding="utf-8"?>
+<w:hdr xmlns:wpc="http://schemas.microsoft.com/office/word/2010/wordprocessingCanvas" xmlns:mc="http://schemas.openxmlformats.org/markup-compatibility/2006" xmlns:o="urn:schemas-microsoft-com:office:office" xmlns:r="http://schemas.openxmlformats.org/officeDocument/2006/relationships" xmlns:m="http://schemas.openxmlformats.org/officeDocument/2006/math" xmlns:v="urn:schemas-microsoft-com:vml" xmlns:wp14="http://schemas.microsoft.com/office/word/2010/wordprocessingDrawing" xmlns:wp="http://schemas.openxmlformats.org/drawingml/2006/wordprocessingDrawing" xmlns:w10="urn:schemas-microsoft-com:office:word" xmlns:w="http://schemas.openxmlformats.org/wordprocessingml/2006/main" xmlns:w14="http://schemas.microsoft.com/office/word/2010/wordml" xmlns:w15="http://schemas.microsoft.com/office/word/2012/wordml" xmlns:wpg="http://schemas.microsoft.com/office/word/2010/wordprocessingGroup" xmlns:wpi="http://schemas.microsoft.com/office/word/2010/wordprocessingInk" xmlns:wne="http://schemas.microsoft.com/office/word/2006/wordml" xmlns:wps="http://schemas.microsoft.com/office/word/2010/wordprocessingShape" mc:Ignorable="w14 w15 wp14">
+  <w:p>
+    <w:pPr>
+      <w:pStyle w:val="Header"/>
+    </w:pPr>
+  </w:p>
+</w:hdr>
+</file>
+
 <file path=word/numbering.xml><?xml version="1.0" encoding="utf-8"?>
-<w:numbering xmlns:wpc="http://schemas.microsoft.com/office/word/2010/wordprocessingCanvas" xmlns:cx="http://schemas.microsoft.com/office/drawing/2014/chartex" xmlns:cx1="http://schemas.microsoft.com/office/drawing/2015/9/8/chartex" xmlns:mc="http://schemas.openxmlformats.org/markup-compatibility/2006" xmlns:o="urn:schemas-microsoft-com:office:office" xmlns:r="http://schemas.openxmlformats.org/officeDocument/2006/relationships" xmlns:m="http://schemas.openxmlformats.org/officeDocument/2006/math" xmlns:v="urn:schemas-microsoft-com:vml" xmlns:wp14="http://schemas.microsoft.com/office/word/2010/wordprocessingDrawing" xmlns:wp="http://schemas.openxmlformats.org/drawingml/2006/wordprocessingDrawing" xmlns:w10="urn:schemas-microsoft-com:office:word" xmlns:w="http://schemas.openxmlformats.org/wordprocessingml/2006/main" xmlns:w14="http://schemas.microsoft.com/office/word/2010/wordml" xmlns:w15="http://schemas.microsoft.com/office/word/2012/wordml" xmlns:w16se="http://schemas.microsoft.com/office/word/2015/wordml/symex" xmlns:wpg="http://schemas.microsoft.com/office/word/2010/wordprocessingGroup" xmlns:wpi="http://schemas.microsoft.com/office/word/2010/wordprocessingInk" xmlns:wne="http://schemas.microsoft.com/office/word/2006/wordml" xmlns:wps="http://schemas.microsoft.com/office/word/2010/wordprocessingShape" mc:Ignorable="w14 w15 w16se wp14">
+<w:numbering xmlns:wpc="http://schemas.microsoft.com/office/word/2010/wordprocessingCanvas" xmlns:mc="http://schemas.openxmlformats.org/markup-compatibility/2006" xmlns:o="urn:schemas-microsoft-com:office:office" xmlns:r="http://schemas.openxmlformats.org/officeDocument/2006/relationships" xmlns:m="http://schemas.openxmlformats.org/officeDocument/2006/math" xmlns:v="urn:schemas-microsoft-com:vml" xmlns:wp14="http://schemas.microsoft.com/office/word/2010/wordprocessingDrawing" xmlns:wp="http://schemas.openxmlformats.org/drawingml/2006/wordprocessingDrawing" xmlns:w10="urn:schemas-microsoft-com:office:word" xmlns:w="http://schemas.openxmlformats.org/wordprocessingml/2006/main" xmlns:w14="http://schemas.microsoft.com/office/word/2010/wordml" xmlns:w15="http://schemas.microsoft.com/office/word/2012/wordml" xmlns:wpg="http://schemas.microsoft.com/office/word/2010/wordprocessingGroup" xmlns:wpi="http://schemas.microsoft.com/office/word/2010/wordprocessingInk" xmlns:wne="http://schemas.microsoft.com/office/word/2006/wordml" xmlns:wps="http://schemas.microsoft.com/office/word/2010/wordprocessingShape" mc:Ignorable="w14 w15 wp14">
   <w:abstractNum w:abstractNumId="0" w15:restartNumberingAfterBreak="0">
     <w:nsid w:val="4DFA3B89"/>
     <w:multiLevelType w:val="hybridMultilevel"/>
@@ -3847,8 +4074,16 @@
 </w:numbering>
 </file>
 
+<file path=word/people.xml><?xml version="1.0" encoding="utf-8"?>
+<w15:people xmlns:wpc="http://schemas.microsoft.com/office/word/2010/wordprocessingCanvas" xmlns:mc="http://schemas.openxmlformats.org/markup-compatibility/2006" xmlns:o="urn:schemas-microsoft-com:office:office" xmlns:r="http://schemas.openxmlformats.org/officeDocument/2006/relationships" xmlns:m="http://schemas.openxmlformats.org/officeDocument/2006/math" xmlns:v="urn:schemas-microsoft-com:vml" xmlns:wp14="http://schemas.microsoft.com/office/word/2010/wordprocessingDrawing" xmlns:wp="http://schemas.openxmlformats.org/drawingml/2006/wordprocessingDrawing" xmlns:w10="urn:schemas-microsoft-com:office:word" xmlns:w="http://schemas.openxmlformats.org/wordprocessingml/2006/main" xmlns:w14="http://schemas.microsoft.com/office/word/2010/wordml" xmlns:w15="http://schemas.microsoft.com/office/word/2012/wordml" xmlns:wpg="http://schemas.microsoft.com/office/word/2010/wordprocessingGroup" xmlns:wpi="http://schemas.microsoft.com/office/word/2010/wordprocessingInk" xmlns:wne="http://schemas.microsoft.com/office/word/2006/wordml" xmlns:wps="http://schemas.microsoft.com/office/word/2010/wordprocessingShape" mc:Ignorable="w14 w15 wp14">
+  <w15:person w15:author="Halpern, Pablo G">
+    <w15:presenceInfo w15:providerId="AD" w15:userId="S-1-5-21-725345543-602162358-527237240-1646725"/>
+  </w15:person>
+</w15:people>
+</file>
+
 <file path=word/styles.xml><?xml version="1.0" encoding="utf-8"?>
-<w:styles xmlns:mc="http://schemas.openxmlformats.org/markup-compatibility/2006" xmlns:r="http://schemas.openxmlformats.org/officeDocument/2006/relationships" xmlns:w="http://schemas.openxmlformats.org/wordprocessingml/2006/main" xmlns:w14="http://schemas.microsoft.com/office/word/2010/wordml" xmlns:w15="http://schemas.microsoft.com/office/word/2012/wordml" xmlns:w16se="http://schemas.microsoft.com/office/word/2015/wordml/symex" mc:Ignorable="w14 w15 w16se">
+<w:styles xmlns:mc="http://schemas.openxmlformats.org/markup-compatibility/2006" xmlns:r="http://schemas.openxmlformats.org/officeDocument/2006/relationships" xmlns:w="http://schemas.openxmlformats.org/wordprocessingml/2006/main" xmlns:w14="http://schemas.microsoft.com/office/word/2010/wordml" xmlns:w15="http://schemas.microsoft.com/office/word/2012/wordml" mc:Ignorable="w14 w15">
   <w:docDefaults>
     <w:rPrDefault>
       <w:rPr>
@@ -4274,7 +4509,6 @@
   <w:style w:type="character" w:default="1" w:styleId="DefaultParagraphFont">
     <w:name w:val="Default Paragraph Font"/>
     <w:uiPriority w:val="1"/>
-    <w:semiHidden/>
     <w:unhideWhenUsed/>
   </w:style>
   <w:style w:type="table" w:default="1" w:styleId="TableNormal">
@@ -4721,7 +4955,7 @@
 </file>
 
 <file path=word/glossary/document.xml><?xml version="1.0" encoding="utf-8"?>
-<w:glossaryDocument xmlns:wpc="http://schemas.microsoft.com/office/word/2010/wordprocessingCanvas" xmlns:cx="http://schemas.microsoft.com/office/drawing/2014/chartex" xmlns:cx1="http://schemas.microsoft.com/office/drawing/2015/9/8/chartex" xmlns:mc="http://schemas.openxmlformats.org/markup-compatibility/2006" xmlns:o="urn:schemas-microsoft-com:office:office" xmlns:r="http://schemas.openxmlformats.org/officeDocument/2006/relationships" xmlns:m="http://schemas.openxmlformats.org/officeDocument/2006/math" xmlns:v="urn:schemas-microsoft-com:vml" xmlns:wp14="http://schemas.microsoft.com/office/word/2010/wordprocessingDrawing" xmlns:wp="http://schemas.openxmlformats.org/drawingml/2006/wordprocessingDrawing" xmlns:w10="urn:schemas-microsoft-com:office:word" xmlns:w="http://schemas.openxmlformats.org/wordprocessingml/2006/main" xmlns:w14="http://schemas.microsoft.com/office/word/2010/wordml" xmlns:w15="http://schemas.microsoft.com/office/word/2012/wordml" xmlns:w16se="http://schemas.microsoft.com/office/word/2015/wordml/symex" xmlns:wpg="http://schemas.microsoft.com/office/word/2010/wordprocessingGroup" xmlns:wpi="http://schemas.microsoft.com/office/word/2010/wordprocessingInk" xmlns:wne="http://schemas.microsoft.com/office/word/2006/wordml" xmlns:wps="http://schemas.microsoft.com/office/word/2010/wordprocessingShape" mc:Ignorable="w14 w15 w16se wp14">
+<w:glossaryDocument xmlns:wpc="http://schemas.microsoft.com/office/word/2010/wordprocessingCanvas" xmlns:mc="http://schemas.openxmlformats.org/markup-compatibility/2006" xmlns:o="urn:schemas-microsoft-com:office:office" xmlns:r="http://schemas.openxmlformats.org/officeDocument/2006/relationships" xmlns:m="http://schemas.openxmlformats.org/officeDocument/2006/math" xmlns:v="urn:schemas-microsoft-com:vml" xmlns:wp14="http://schemas.microsoft.com/office/word/2010/wordprocessingDrawing" xmlns:wp="http://schemas.openxmlformats.org/drawingml/2006/wordprocessingDrawing" xmlns:w10="urn:schemas-microsoft-com:office:word" xmlns:w="http://schemas.openxmlformats.org/wordprocessingml/2006/main" xmlns:w14="http://schemas.microsoft.com/office/word/2010/wordml" xmlns:w15="http://schemas.microsoft.com/office/word/2012/wordml" xmlns:wpg="http://schemas.microsoft.com/office/word/2010/wordprocessingGroup" xmlns:wpi="http://schemas.microsoft.com/office/word/2010/wordprocessingInk" xmlns:wne="http://schemas.microsoft.com/office/word/2006/wordml" xmlns:wps="http://schemas.microsoft.com/office/word/2010/wordprocessingShape" mc:Ignorable="w14 w15 wp14">
   <w:docParts>
     <w:docPart>
       <w:docPartPr>
@@ -4780,7 +5014,7 @@
 </file>
 
 <file path=word/glossary/fontTable.xml><?xml version="1.0" encoding="utf-8"?>
-<w:fonts xmlns:mc="http://schemas.openxmlformats.org/markup-compatibility/2006" xmlns:r="http://schemas.openxmlformats.org/officeDocument/2006/relationships" xmlns:w="http://schemas.openxmlformats.org/wordprocessingml/2006/main" xmlns:w14="http://schemas.microsoft.com/office/word/2010/wordml" xmlns:w15="http://schemas.microsoft.com/office/word/2012/wordml" xmlns:w16se="http://schemas.microsoft.com/office/word/2015/wordml/symex" mc:Ignorable="w14 w15 w16se">
+<w:fonts xmlns:mc="http://schemas.openxmlformats.org/markup-compatibility/2006" xmlns:r="http://schemas.openxmlformats.org/officeDocument/2006/relationships" xmlns:w="http://schemas.openxmlformats.org/wordprocessingml/2006/main" xmlns:w14="http://schemas.microsoft.com/office/word/2010/wordml" xmlns:w15="http://schemas.microsoft.com/office/word/2012/wordml" mc:Ignorable="w14 w15">
   <w:font w:name="Times New Roman">
     <w:panose1 w:val="02020603050405020304"/>
     <w:charset w:val="00"/>
@@ -4793,7 +5027,7 @@
     <w:charset w:val="00"/>
     <w:family w:val="modern"/>
     <w:pitch w:val="fixed"/>
-    <w:sig w:usb0="E0002EFF" w:usb1="C0007843" w:usb2="00000009" w:usb3="00000000" w:csb0="000001FF" w:csb1="00000000"/>
+    <w:sig w:usb0="E0002AFF" w:usb1="C0007843" w:usb2="00000009" w:usb3="00000000" w:csb0="000001FF" w:csb1="00000000"/>
   </w:font>
   <w:font w:name="Wingdings">
     <w:panose1 w:val="05000000000000000000"/>
@@ -4835,7 +5069,7 @@
     <w:charset w:val="00"/>
     <w:family w:val="modern"/>
     <w:pitch w:val="fixed"/>
-    <w:sig w:usb0="E00002FF" w:usb1="0000FCFF" w:usb2="00000001" w:usb3="00000000" w:csb0="0000019F" w:csb1="00000000"/>
+    <w:sig w:usb0="E10002FF" w:usb1="4000FCFF" w:usb2="00000009" w:usb3="00000000" w:csb0="0000019F" w:csb1="00000000"/>
   </w:font>
   <w:font w:name="Segoe UI">
     <w:panose1 w:val="020B0502040204020203"/>
@@ -4863,7 +5097,7 @@
 </file>
 
 <file path=word/glossary/settings.xml><?xml version="1.0" encoding="utf-8"?>
-<w:settings xmlns:mc="http://schemas.openxmlformats.org/markup-compatibility/2006" xmlns:o="urn:schemas-microsoft-com:office:office" xmlns:r="http://schemas.openxmlformats.org/officeDocument/2006/relationships" xmlns:m="http://schemas.openxmlformats.org/officeDocument/2006/math" xmlns:v="urn:schemas-microsoft-com:vml" xmlns:w10="urn:schemas-microsoft-com:office:word" xmlns:w="http://schemas.openxmlformats.org/wordprocessingml/2006/main" xmlns:w14="http://schemas.microsoft.com/office/word/2010/wordml" xmlns:w15="http://schemas.microsoft.com/office/word/2012/wordml" xmlns:w16se="http://schemas.microsoft.com/office/word/2015/wordml/symex" xmlns:sl="http://schemas.openxmlformats.org/schemaLibrary/2006/main" mc:Ignorable="w14 w15 w16se">
+<w:settings xmlns:mc="http://schemas.openxmlformats.org/markup-compatibility/2006" xmlns:o="urn:schemas-microsoft-com:office:office" xmlns:r="http://schemas.openxmlformats.org/officeDocument/2006/relationships" xmlns:m="http://schemas.openxmlformats.org/officeDocument/2006/math" xmlns:v="urn:schemas-microsoft-com:vml" xmlns:w10="urn:schemas-microsoft-com:office:word" xmlns:w="http://schemas.openxmlformats.org/wordprocessingml/2006/main" xmlns:w14="http://schemas.microsoft.com/office/word/2010/wordml" xmlns:w15="http://schemas.microsoft.com/office/word/2012/wordml" xmlns:sl="http://schemas.openxmlformats.org/schemaLibrary/2006/main" mc:Ignorable="w14 w15">
   <w:view w:val="normal"/>
   <w:revisionView w:formatting="0"/>
   <w:defaultTabStop w:val="720"/>
@@ -4878,6 +5112,7 @@
   </w:compat>
   <w:rsids>
     <w:rsidRoot w:val="00310F65"/>
+    <w:rsid w:val="00063F7E"/>
     <w:rsid w:val="00310F65"/>
     <w:rsid w:val="00635C71"/>
     <w:rsid w:val="00864F9F"/>
@@ -4908,7 +5143,7 @@
 </file>
 
 <file path=word/glossary/styles.xml><?xml version="1.0" encoding="utf-8"?>
-<w:styles xmlns:mc="http://schemas.openxmlformats.org/markup-compatibility/2006" xmlns:r="http://schemas.openxmlformats.org/officeDocument/2006/relationships" xmlns:w="http://schemas.openxmlformats.org/wordprocessingml/2006/main" xmlns:w14="http://schemas.microsoft.com/office/word/2010/wordml" xmlns:w15="http://schemas.microsoft.com/office/word/2012/wordml" xmlns:w16se="http://schemas.microsoft.com/office/word/2015/wordml/symex" mc:Ignorable="w14 w15 w16se">
+<w:styles xmlns:mc="http://schemas.openxmlformats.org/markup-compatibility/2006" xmlns:r="http://schemas.openxmlformats.org/officeDocument/2006/relationships" xmlns:w="http://schemas.openxmlformats.org/wordprocessingml/2006/main" xmlns:w14="http://schemas.microsoft.com/office/word/2010/wordml" xmlns:w15="http://schemas.microsoft.com/office/word/2012/wordml" mc:Ignorable="w14 w15">
   <w:docDefaults>
     <w:rPrDefault>
       <w:rPr>
@@ -5342,7 +5577,7 @@
 </file>
 
 <file path=word/glossary/webSettings.xml><?xml version="1.0" encoding="utf-8"?>
-<w:webSettings xmlns:mc="http://schemas.openxmlformats.org/markup-compatibility/2006" xmlns:r="http://schemas.openxmlformats.org/officeDocument/2006/relationships" xmlns:w="http://schemas.openxmlformats.org/wordprocessingml/2006/main" xmlns:w14="http://schemas.microsoft.com/office/word/2010/wordml" xmlns:w15="http://schemas.microsoft.com/office/word/2012/wordml" xmlns:w16se="http://schemas.microsoft.com/office/word/2015/wordml/symex" mc:Ignorable="w14 w15 w16se">
+<w:webSettings xmlns:mc="http://schemas.openxmlformats.org/markup-compatibility/2006" xmlns:r="http://schemas.openxmlformats.org/officeDocument/2006/relationships" xmlns:w="http://schemas.openxmlformats.org/wordprocessingml/2006/main" xmlns:w14="http://schemas.microsoft.com/office/word/2010/wordml" xmlns:w15="http://schemas.microsoft.com/office/word/2012/wordml" mc:Ignorable="w14 w15">
   <w:optimizeForBrowser/>
   <w:allowPNG/>
 </w:webSettings>
@@ -5657,7 +5892,7 @@
 </file>
 
 <file path=customXml/itemProps2.xml><?xml version="1.0" encoding="utf-8"?>
-<ds:datastoreItem xmlns:ds="http://schemas.openxmlformats.org/officeDocument/2006/customXml" ds:itemID="{68760693-72EB-4769-BC20-C08DED4EC052}">
+<ds:datastoreItem xmlns:ds="http://schemas.openxmlformats.org/officeDocument/2006/customXml" ds:itemID="{CA3095E2-3BA7-44EC-82E4-51FC252409D9}">
   <ds:schemaRefs>
     <ds:schemaRef ds:uri="http://schemas.openxmlformats.org/officeDocument/2006/bibliography"/>
   </ds:schemaRefs>

</xml_diff>